<commit_message>
update“ git commit -mupdate“
</commit_message>
<xml_diff>
--- a/刘梦琪/论证立项与启动/干系人登记册.docx
+++ b/刘梦琪/论证立项与启动/干系人登记册.docx
@@ -22,8 +22,6 @@
             <w:tcW w:w="1129" w:type="dxa"/>
           </w:tcPr>
           <w:p>
-            <w:bookmarkStart w:id="0" w:name="_GoBack"/>
-            <w:bookmarkEnd w:id="0"/>
             <w:r>
               <w:rPr>
                 <w:rFonts w:hint="eastAsia"/>
@@ -229,6 +227,44 @@
               <w:t>李春柳</w:t>
             </w:r>
           </w:p>
+          <w:p>
+            <w:pPr>
+              <w:rPr>
+                <w:szCs w:val="21"/>
+              </w:rPr>
+            </w:pPr>
+            <w:r>
+              <w:rPr>
+                <w:rFonts w:hint="eastAsia"/>
+                <w:szCs w:val="21"/>
+              </w:rPr>
+              <w:t>付</w:t>
+            </w:r>
+            <w:proofErr w:type="gramStart"/>
+            <w:r>
+              <w:rPr>
+                <w:rFonts w:hint="eastAsia"/>
+                <w:szCs w:val="21"/>
+              </w:rPr>
+              <w:t>娆</w:t>
+            </w:r>
+            <w:proofErr w:type="gramEnd"/>
+          </w:p>
+          <w:p>
+            <w:pPr>
+              <w:rPr>
+                <w:rFonts w:hint="eastAsia"/>
+                <w:szCs w:val="21"/>
+              </w:rPr>
+            </w:pPr>
+            <w:r>
+              <w:rPr>
+                <w:rFonts w:hint="eastAsia"/>
+                <w:szCs w:val="21"/>
+              </w:rPr>
+              <w:t>冯嘉星</w:t>
+            </w:r>
+          </w:p>
         </w:tc>
         <w:tc>
           <w:tcPr>
@@ -344,6 +380,49 @@
                 <w:rFonts w:hint="eastAsia"/>
                 <w:szCs w:val="21"/>
               </w:rPr>
+              <w:t>孟菲菲</w:t>
+            </w:r>
+          </w:p>
+          <w:p>
+            <w:pPr>
+              <w:rPr>
+                <w:szCs w:val="21"/>
+              </w:rPr>
+            </w:pPr>
+            <w:r>
+              <w:rPr>
+                <w:rFonts w:hint="eastAsia"/>
+                <w:szCs w:val="21"/>
+              </w:rPr>
+              <w:t>刘梦琪</w:t>
+            </w:r>
+          </w:p>
+          <w:p>
+            <w:pPr>
+              <w:rPr>
+                <w:rFonts w:hint="eastAsia"/>
+                <w:szCs w:val="21"/>
+              </w:rPr>
+            </w:pPr>
+            <w:r>
+              <w:rPr>
+                <w:rFonts w:hint="eastAsia"/>
+                <w:szCs w:val="21"/>
+              </w:rPr>
+              <w:t>李春柳</w:t>
+            </w:r>
+          </w:p>
+          <w:p>
+            <w:pPr>
+              <w:rPr>
+                <w:szCs w:val="21"/>
+              </w:rPr>
+            </w:pPr>
+            <w:r>
+              <w:rPr>
+                <w:rFonts w:hint="eastAsia"/>
+                <w:szCs w:val="21"/>
+              </w:rPr>
               <w:t>付</w:t>
             </w:r>
             <w:proofErr w:type="gramStart"/>
@@ -354,6 +433,8 @@
               </w:rPr>
               <w:t>娆</w:t>
             </w:r>
+            <w:bookmarkStart w:id="0" w:name="_GoBack"/>
+            <w:bookmarkEnd w:id="0"/>
             <w:proofErr w:type="gramEnd"/>
           </w:p>
           <w:p>

</xml_diff>